<commit_message>
Fix spaces in a pdf
</commit_message>
<xml_diff>
--- a/assets/scripts/welcome-to-the-central-bank-of-armenia.docx
+++ b/assets/scripts/welcome-to-the-central-bank-of-armenia.docx
@@ -216,7 +216,15 @@
       </w:r>
       <w:r>
         <w:br/>
-        <w:t>It’s about building a shared mindset for making decisions under uncertainty—that’s what modern central banking is really about.</w:t>
+        <w:t xml:space="preserve">It’s about building a shared mindset for making decisions under uncertainty—that’s what modern central banking is </w:t>
+      </w:r>
+      <w:proofErr w:type="gramStart"/>
+      <w:r>
+        <w:t>really about</w:t>
+      </w:r>
+      <w:proofErr w:type="gramEnd"/>
+      <w:r>
+        <w:t>.</w:t>
       </w:r>
     </w:p>
     <w:p>
@@ -333,10 +341,22 @@
           <w:b/>
           <w:bCs/>
         </w:rPr>
-        <w:t>core principles of inflation targeting</w:t>
-      </w:r>
-      <w:r>
-        <w:t>: establishing clear nominal anchors, strengthening communication, and designing resilient institutions.</w:t>
+        <w:t xml:space="preserve">core principles of inflation </w:t>
+      </w:r>
+      <w:proofErr w:type="gramStart"/>
+      <w:r>
+        <w:rPr>
+          <w:b/>
+          <w:bCs/>
+        </w:rPr>
+        <w:t>targeting</w:t>
+      </w:r>
+      <w:r>
+        <w:t>:</w:t>
+      </w:r>
+      <w:proofErr w:type="gramEnd"/>
+      <w:r>
+        <w:t xml:space="preserve"> establishing clear nominal anchors, strengthening communication, and designing resilient institutions.</w:t>
       </w:r>
     </w:p>
     <w:p>
@@ -509,13 +529,21 @@
         <w:jc w:val="both"/>
       </w:pPr>
       <w:r>
-        <w:t xml:space="preserve">But the real learning will happen in the conversations you have with staff, </w:t>
+        <w:t xml:space="preserve">But the real learning will happen in the conversations you have with </w:t>
+      </w:r>
+      <w:proofErr w:type="gramStart"/>
+      <w:r>
+        <w:t xml:space="preserve">staff, </w:t>
       </w:r>
       <w:r>
         <w:t xml:space="preserve"> </w:t>
       </w:r>
       <w:r>
-        <w:t xml:space="preserve">Board members, and—most importantly—in the </w:t>
+        <w:t>Board</w:t>
+      </w:r>
+      <w:proofErr w:type="gramEnd"/>
+      <w:r>
+        <w:t xml:space="preserve"> members, and—most importantly—in the </w:t>
       </w:r>
       <w:r>
         <w:rPr>

</xml_diff>